<commit_message>
analyse en temps 1
</commit_message>
<xml_diff>
--- a/Rapport Algorithme Test de Planarité.docx
+++ b/Rapport Algorithme Test de Planarité.docx
@@ -8,60 +8,82 @@
         <w:ind w:firstLine="0"/>
         <w:jc w:val="left"/>
       </w:pPr>
+      <w:r>
+        <w:t xml:space="preserve">Rapport </w:t>
+      </w:r>
+      <w:r>
+        <w:t>Algorithme</w:t>
+      </w:r>
+      <w:r>
+        <w:t xml:space="preserve"> Test de </w:t>
+      </w:r>
+      <w:proofErr w:type="spellStart"/>
+      <w:r>
+        <w:t>Planarité</w:t>
+      </w:r>
+      <w:proofErr w:type="spellEnd"/>
+    </w:p>
+    <w:p>
+      <w:pPr>
+        <w:pStyle w:val="NoSpacing"/>
+        <w:jc w:val="center"/>
+      </w:pPr>
+      <w:r>
+        <w:t xml:space="preserve">Par Remi Herve, Ludovic Marquet et Valentin </w:t>
+      </w:r>
+      <w:proofErr w:type="spellStart"/>
+      <w:r>
+        <w:t>Jubert</w:t>
+      </w:r>
+      <w:proofErr w:type="spellEnd"/>
+    </w:p>
+    <w:p/>
+    <w:p>
+      <w:pPr>
+        <w:pStyle w:val="Heading1"/>
+      </w:pPr>
+      <w:r>
+        <w:t>Analyses</w:t>
+      </w:r>
+    </w:p>
+    <w:p/>
+    <w:p>
+      <w:r>
+        <w:t>En espace l’algorithme stocke le graphe sous forme de liste d’adjacence. On stocke donc les sommets et pour les voisins on a des pointeurs sur les sommets voisins. Malheureusement par soucis de simplicité algorithmique on fait un doublon des sommets pour le second graphe.</w:t>
+      </w:r>
+    </w:p>
+    <w:p/>
+    <w:p>
+      <w:r>
+        <w:t>En temps</w:t>
+      </w:r>
+      <w:r>
+        <w:t xml:space="preserve"> </w:t>
+      </w:r>
+      <w:r>
+        <w:t xml:space="preserve">l’algorithme parcourt souvent les sommets ou les arêtes d’une partie du graphe initial. Le calcul de composante connexe s’exécute en </w:t>
+      </w:r>
+      <w:proofErr w:type="gramStart"/>
+      <w:r>
+        <w:t>O(</w:t>
+      </w:r>
+      <w:proofErr w:type="spellStart"/>
+      <w:proofErr w:type="gramEnd"/>
+      <w:r>
+        <w:t>n+m</w:t>
+      </w:r>
+      <w:proofErr w:type="spellEnd"/>
+      <w:r>
+        <w:t>) (en cas de multiple</w:t>
+      </w:r>
+      <w:r>
+        <w:t xml:space="preserve"> composantes, le parcours ne parcourt le graphe qu’une seul fois</w:t>
+      </w:r>
+      <w:r>
+        <w:t>).</w:t>
+      </w:r>
       <w:bookmarkStart w:id="0" w:name="_GoBack"/>
       <w:bookmarkEnd w:id="0"/>
-      <w:r>
-        <w:t xml:space="preserve">Rapport </w:t>
-      </w:r>
-      <w:r>
-        <w:t>Algorithme</w:t>
-      </w:r>
-      <w:r>
-        <w:t xml:space="preserve"> Test de </w:t>
-      </w:r>
-      <w:proofErr w:type="spellStart"/>
-      <w:r>
-        <w:t>Planarité</w:t>
-      </w:r>
-      <w:proofErr w:type="spellEnd"/>
-    </w:p>
-    <w:p>
-      <w:pPr>
-        <w:pStyle w:val="NoSpacing"/>
-        <w:jc w:val="center"/>
-      </w:pPr>
-      <w:r>
-        <w:t xml:space="preserve">Par Remi Herve, Ludovic Marquet et Valentin </w:t>
-      </w:r>
-      <w:proofErr w:type="spellStart"/>
-      <w:r>
-        <w:t>Jubert</w:t>
-      </w:r>
-      <w:proofErr w:type="spellEnd"/>
-    </w:p>
-    <w:p/>
-    <w:p>
-      <w:pPr>
-        <w:pStyle w:val="Heading1"/>
-      </w:pPr>
-      <w:r>
-        <w:t>Analyses</w:t>
-      </w:r>
-    </w:p>
-    <w:p/>
-    <w:p>
-      <w:r>
-        <w:t>En espace l’algorithme stocke le graphe sous forme de liste d’adjacence. On stocke donc les sommets et pour les voisins on a des pointeurs sur les sommets voisins. Malheureusement par soucis de simplicité algorithmique on fait un doublon des sommets pour le second graphe.</w:t>
-      </w:r>
-    </w:p>
-    <w:p/>
-    <w:p>
-      <w:r>
-        <w:t>En temps</w:t>
-      </w:r>
-      <w:r>
-        <w:t xml:space="preserve"> </w:t>
-      </w:r>
     </w:p>
     <w:p/>
     <w:p>
@@ -269,6 +291,7 @@
         <w:pStyle w:val="Code"/>
       </w:pPr>
       <w:r>
+        <w:lastRenderedPageBreak/>
         <w:tab/>
       </w:r>
       <w:r>
@@ -290,7 +313,6 @@
         <w:pStyle w:val="Code"/>
       </w:pPr>
       <w:r>
-        <w:lastRenderedPageBreak/>
         <w:tab/>
       </w:r>
       <w:r>

</xml_diff>